<commit_message>
Added uP chip to references
</commit_message>
<xml_diff>
--- a/References/References.docx
+++ b/References/References.docx
@@ -51,19 +51,7 @@
           <w:rPr>
             <w:rStyle w:val="Hyperlink"/>
           </w:rPr>
-          <w:t>https://www.theremin.us/10</w:t>
-        </w:r>
-        <w:r>
-          <w:rPr>
-            <w:rStyle w:val="Hyperlink"/>
-          </w:rPr>
-          <w:t>1</w:t>
-        </w:r>
-        <w:r>
-          <w:rPr>
-            <w:rStyle w:val="Hyperlink"/>
-          </w:rPr>
-          <w:t>/101.html</w:t>
+          <w:t>https://www.theremin.us/101/101.html</w:t>
         </w:r>
       </w:hyperlink>
     </w:p>
@@ -83,6 +71,23 @@
       <w:r>
         <w:t>Microcontroller</w:t>
       </w:r>
+    </w:p>
+    <w:p>
+      <w:pPr>
+        <w:pStyle w:val="ListParagraph"/>
+        <w:numPr>
+          <w:ilvl w:val="0"/>
+          <w:numId w:val="4"/>
+        </w:numPr>
+      </w:pPr>
+      <w:hyperlink r:id="rId7" w:history="1">
+        <w:r>
+          <w:rPr>
+            <w:rStyle w:val="Hyperlink"/>
+          </w:rPr>
+          <w:t>https://www.digikey.com/en/products/detail/ATXMEGA64B3-AU/ATXMEGA64B3-AU-ND/3046485?utm_campaign=buynow&amp;utm_medium=aggregator&amp;curr=usd&amp;utm_source=octopart</w:t>
+        </w:r>
+      </w:hyperlink>
     </w:p>
     <w:p>
       <w:pPr>
@@ -131,7 +136,7 @@
           <w:numId w:val="3"/>
         </w:numPr>
       </w:pPr>
-      <w:hyperlink r:id="rId7" w:history="1">
+      <w:hyperlink r:id="rId8" w:history="1">
         <w:r>
           <w:rPr>
             <w:rStyle w:val="Hyperlink"/>
@@ -189,7 +194,7 @@
           <w:numId w:val="2"/>
         </w:numPr>
       </w:pPr>
-      <w:hyperlink r:id="rId8" w:history="1">
+      <w:hyperlink r:id="rId9" w:history="1">
         <w:r>
           <w:rPr>
             <w:rStyle w:val="Hyperlink"/>
@@ -574,6 +579,119 @@
       </w:rPr>
     </w:lvl>
   </w:abstractNum>
+  <w:abstractNum w:abstractNumId="3" w15:restartNumberingAfterBreak="0">
+    <w:nsid w:val="592B02CA"/>
+    <w:multiLevelType w:val="hybridMultilevel"/>
+    <w:tmpl w:val="75A6CA96"/>
+    <w:lvl w:ilvl="0" w:tplc="04090001">
+      <w:start w:val="1"/>
+      <w:numFmt w:val="bullet"/>
+      <w:lvlText w:val=""/>
+      <w:lvlJc w:val="left"/>
+      <w:pPr>
+        <w:ind w:left="720" w:hanging="360"/>
+      </w:pPr>
+      <w:rPr>
+        <w:rFonts w:ascii="Symbol" w:hAnsi="Symbol" w:hint="default"/>
+      </w:rPr>
+    </w:lvl>
+    <w:lvl w:ilvl="1" w:tplc="04090003" w:tentative="1">
+      <w:start w:val="1"/>
+      <w:numFmt w:val="bullet"/>
+      <w:lvlText w:val="o"/>
+      <w:lvlJc w:val="left"/>
+      <w:pPr>
+        <w:ind w:left="1440" w:hanging="360"/>
+      </w:pPr>
+      <w:rPr>
+        <w:rFonts w:ascii="Courier New" w:hAnsi="Courier New" w:cs="Courier New" w:hint="default"/>
+      </w:rPr>
+    </w:lvl>
+    <w:lvl w:ilvl="2" w:tplc="04090005" w:tentative="1">
+      <w:start w:val="1"/>
+      <w:numFmt w:val="bullet"/>
+      <w:lvlText w:val=""/>
+      <w:lvlJc w:val="left"/>
+      <w:pPr>
+        <w:ind w:left="2160" w:hanging="360"/>
+      </w:pPr>
+      <w:rPr>
+        <w:rFonts w:ascii="Wingdings" w:hAnsi="Wingdings" w:hint="default"/>
+      </w:rPr>
+    </w:lvl>
+    <w:lvl w:ilvl="3" w:tplc="04090001" w:tentative="1">
+      <w:start w:val="1"/>
+      <w:numFmt w:val="bullet"/>
+      <w:lvlText w:val=""/>
+      <w:lvlJc w:val="left"/>
+      <w:pPr>
+        <w:ind w:left="2880" w:hanging="360"/>
+      </w:pPr>
+      <w:rPr>
+        <w:rFonts w:ascii="Symbol" w:hAnsi="Symbol" w:hint="default"/>
+      </w:rPr>
+    </w:lvl>
+    <w:lvl w:ilvl="4" w:tplc="04090003" w:tentative="1">
+      <w:start w:val="1"/>
+      <w:numFmt w:val="bullet"/>
+      <w:lvlText w:val="o"/>
+      <w:lvlJc w:val="left"/>
+      <w:pPr>
+        <w:ind w:left="3600" w:hanging="360"/>
+      </w:pPr>
+      <w:rPr>
+        <w:rFonts w:ascii="Courier New" w:hAnsi="Courier New" w:cs="Courier New" w:hint="default"/>
+      </w:rPr>
+    </w:lvl>
+    <w:lvl w:ilvl="5" w:tplc="04090005" w:tentative="1">
+      <w:start w:val="1"/>
+      <w:numFmt w:val="bullet"/>
+      <w:lvlText w:val=""/>
+      <w:lvlJc w:val="left"/>
+      <w:pPr>
+        <w:ind w:left="4320" w:hanging="360"/>
+      </w:pPr>
+      <w:rPr>
+        <w:rFonts w:ascii="Wingdings" w:hAnsi="Wingdings" w:hint="default"/>
+      </w:rPr>
+    </w:lvl>
+    <w:lvl w:ilvl="6" w:tplc="04090001" w:tentative="1">
+      <w:start w:val="1"/>
+      <w:numFmt w:val="bullet"/>
+      <w:lvlText w:val=""/>
+      <w:lvlJc w:val="left"/>
+      <w:pPr>
+        <w:ind w:left="5040" w:hanging="360"/>
+      </w:pPr>
+      <w:rPr>
+        <w:rFonts w:ascii="Symbol" w:hAnsi="Symbol" w:hint="default"/>
+      </w:rPr>
+    </w:lvl>
+    <w:lvl w:ilvl="7" w:tplc="04090003" w:tentative="1">
+      <w:start w:val="1"/>
+      <w:numFmt w:val="bullet"/>
+      <w:lvlText w:val="o"/>
+      <w:lvlJc w:val="left"/>
+      <w:pPr>
+        <w:ind w:left="5760" w:hanging="360"/>
+      </w:pPr>
+      <w:rPr>
+        <w:rFonts w:ascii="Courier New" w:hAnsi="Courier New" w:cs="Courier New" w:hint="default"/>
+      </w:rPr>
+    </w:lvl>
+    <w:lvl w:ilvl="8" w:tplc="04090005" w:tentative="1">
+      <w:start w:val="1"/>
+      <w:numFmt w:val="bullet"/>
+      <w:lvlText w:val=""/>
+      <w:lvlJc w:val="left"/>
+      <w:pPr>
+        <w:ind w:left="6480" w:hanging="360"/>
+      </w:pPr>
+      <w:rPr>
+        <w:rFonts w:ascii="Wingdings" w:hAnsi="Wingdings" w:hint="default"/>
+      </w:rPr>
+    </w:lvl>
+  </w:abstractNum>
   <w:num w:numId="1">
     <w:abstractNumId w:val="0"/>
   </w:num>
@@ -582,6 +700,9 @@
   </w:num>
   <w:num w:numId="3">
     <w:abstractNumId w:val="1"/>
+  </w:num>
+  <w:num w:numId="4">
+    <w:abstractNumId w:val="3"/>
   </w:num>
 </w:numbering>
 </file>

</xml_diff>

<commit_message>
Adding some references, putting in new block diagram pic
</commit_message>
<xml_diff>
--- a/References/References.docx
+++ b/References/References.docx
@@ -55,7 +55,19 @@
           <w:rPr>
             <w:rStyle w:val="Hyperlink"/>
           </w:rPr>
-          <w:t>https://www.theremin.us/101/101.html</w:t>
+          <w:t>https://www.theremin.us/10</w:t>
+        </w:r>
+        <w:r>
+          <w:rPr>
+            <w:rStyle w:val="Hyperlink"/>
+          </w:rPr>
+          <w:t>1</w:t>
+        </w:r>
+        <w:r>
+          <w:rPr>
+            <w:rStyle w:val="Hyperlink"/>
+          </w:rPr>
+          <w:t>/101.html</w:t>
         </w:r>
       </w:hyperlink>
     </w:p>
@@ -89,7 +101,19 @@
           <w:rPr>
             <w:rStyle w:val="Hyperlink"/>
           </w:rPr>
-          <w:t>https://www.digikey.com/en/products/detail/ATXMEGA64B3-AU/ATXMEGA64B3-AU-ND/3046485?utm_campaign=buynow&amp;utm_medium=aggregator&amp;curr=usd&amp;utm_source=octopart</w:t>
+          <w:t>https://www.digikey.com/en/products/detail/ATXMEGA64B3-AU/ATXMEGA64B3-AU-ND/3046485?utm_campaign=buynow&amp;u</w:t>
+        </w:r>
+        <w:r>
+          <w:rPr>
+            <w:rStyle w:val="Hyperlink"/>
+          </w:rPr>
+          <w:t>t</w:t>
+        </w:r>
+        <w:r>
+          <w:rPr>
+            <w:rStyle w:val="Hyperlink"/>
+          </w:rPr>
+          <w:t>m_medium=aggregator&amp;curr=usd&amp;utm_source=octopart</w:t>
         </w:r>
       </w:hyperlink>
     </w:p>
@@ -145,7 +169,19 @@
           <w:rPr>
             <w:rStyle w:val="Hyperlink"/>
           </w:rPr>
-          <w:t>https://lookmumnocomputer.discourse.group/t/arduino-cv-to-midi-cc/1114</w:t>
+          <w:t>https://lookmumnocomputer.discourse.group/t/</w:t>
+        </w:r>
+        <w:r>
+          <w:rPr>
+            <w:rStyle w:val="Hyperlink"/>
+          </w:rPr>
+          <w:t>a</w:t>
+        </w:r>
+        <w:r>
+          <w:rPr>
+            <w:rStyle w:val="Hyperlink"/>
+          </w:rPr>
+          <w:t>rduino-cv-to-midi-cc/1114</w:t>
         </w:r>
       </w:hyperlink>
     </w:p>
@@ -157,6 +193,26 @@
           <w:numId w:val="3"/>
         </w:numPr>
       </w:pPr>
+      <w:hyperlink r:id="rId9" w:history="1">
+        <w:r>
+          <w:rPr>
+            <w:rStyle w:val="Hyperlink"/>
+          </w:rPr>
+          <w:t>https://www.cs.cmu.edu/~music/cmsip/readings/davids-midi-s</w:t>
+        </w:r>
+        <w:r>
+          <w:rPr>
+            <w:rStyle w:val="Hyperlink"/>
+          </w:rPr>
+          <w:t>p</w:t>
+        </w:r>
+        <w:r>
+          <w:rPr>
+            <w:rStyle w:val="Hyperlink"/>
+          </w:rPr>
+          <w:t>ec.htm</w:t>
+        </w:r>
+      </w:hyperlink>
     </w:p>
     <w:p>
       <w:pPr>
@@ -173,6 +229,23 @@
       <w:r>
         <w:t>Power Supply</w:t>
       </w:r>
+    </w:p>
+    <w:p>
+      <w:pPr>
+        <w:pStyle w:val="ListParagraph"/>
+        <w:numPr>
+          <w:ilvl w:val="0"/>
+          <w:numId w:val="5"/>
+        </w:numPr>
+      </w:pPr>
+      <w:hyperlink r:id="rId10" w:history="1">
+        <w:r>
+          <w:rPr>
+            <w:rStyle w:val="Hyperlink"/>
+          </w:rPr>
+          <w:t>https://www.digikey.com/en/products/detail/texas-instruments/LP3965EMP-ADJ/3698315</w:t>
+        </w:r>
+      </w:hyperlink>
     </w:p>
     <w:p>
       <w:pPr>
@@ -198,7 +271,7 @@
           <w:numId w:val="2"/>
         </w:numPr>
       </w:pPr>
-      <w:hyperlink r:id="rId9" w:history="1">
+      <w:hyperlink r:id="rId11" w:history="1">
         <w:r>
           <w:rPr>
             <w:rStyle w:val="Hyperlink"/>
@@ -471,6 +544,119 @@
     </w:lvl>
   </w:abstractNum>
   <w:abstractNum w:abstractNumId="2" w15:restartNumberingAfterBreak="0">
+    <w:nsid w:val="2938166E"/>
+    <w:multiLevelType w:val="hybridMultilevel"/>
+    <w:tmpl w:val="574A0A2A"/>
+    <w:lvl w:ilvl="0" w:tplc="04090001">
+      <w:start w:val="1"/>
+      <w:numFmt w:val="bullet"/>
+      <w:lvlText w:val=""/>
+      <w:lvlJc w:val="left"/>
+      <w:pPr>
+        <w:ind w:left="720" w:hanging="360"/>
+      </w:pPr>
+      <w:rPr>
+        <w:rFonts w:ascii="Symbol" w:hAnsi="Symbol" w:hint="default"/>
+      </w:rPr>
+    </w:lvl>
+    <w:lvl w:ilvl="1" w:tplc="04090003" w:tentative="1">
+      <w:start w:val="1"/>
+      <w:numFmt w:val="bullet"/>
+      <w:lvlText w:val="o"/>
+      <w:lvlJc w:val="left"/>
+      <w:pPr>
+        <w:ind w:left="1440" w:hanging="360"/>
+      </w:pPr>
+      <w:rPr>
+        <w:rFonts w:ascii="Courier New" w:hAnsi="Courier New" w:cs="Courier New" w:hint="default"/>
+      </w:rPr>
+    </w:lvl>
+    <w:lvl w:ilvl="2" w:tplc="04090005" w:tentative="1">
+      <w:start w:val="1"/>
+      <w:numFmt w:val="bullet"/>
+      <w:lvlText w:val=""/>
+      <w:lvlJc w:val="left"/>
+      <w:pPr>
+        <w:ind w:left="2160" w:hanging="360"/>
+      </w:pPr>
+      <w:rPr>
+        <w:rFonts w:ascii="Wingdings" w:hAnsi="Wingdings" w:hint="default"/>
+      </w:rPr>
+    </w:lvl>
+    <w:lvl w:ilvl="3" w:tplc="04090001" w:tentative="1">
+      <w:start w:val="1"/>
+      <w:numFmt w:val="bullet"/>
+      <w:lvlText w:val=""/>
+      <w:lvlJc w:val="left"/>
+      <w:pPr>
+        <w:ind w:left="2880" w:hanging="360"/>
+      </w:pPr>
+      <w:rPr>
+        <w:rFonts w:ascii="Symbol" w:hAnsi="Symbol" w:hint="default"/>
+      </w:rPr>
+    </w:lvl>
+    <w:lvl w:ilvl="4" w:tplc="04090003" w:tentative="1">
+      <w:start w:val="1"/>
+      <w:numFmt w:val="bullet"/>
+      <w:lvlText w:val="o"/>
+      <w:lvlJc w:val="left"/>
+      <w:pPr>
+        <w:ind w:left="3600" w:hanging="360"/>
+      </w:pPr>
+      <w:rPr>
+        <w:rFonts w:ascii="Courier New" w:hAnsi="Courier New" w:cs="Courier New" w:hint="default"/>
+      </w:rPr>
+    </w:lvl>
+    <w:lvl w:ilvl="5" w:tplc="04090005" w:tentative="1">
+      <w:start w:val="1"/>
+      <w:numFmt w:val="bullet"/>
+      <w:lvlText w:val=""/>
+      <w:lvlJc w:val="left"/>
+      <w:pPr>
+        <w:ind w:left="4320" w:hanging="360"/>
+      </w:pPr>
+      <w:rPr>
+        <w:rFonts w:ascii="Wingdings" w:hAnsi="Wingdings" w:hint="default"/>
+      </w:rPr>
+    </w:lvl>
+    <w:lvl w:ilvl="6" w:tplc="04090001" w:tentative="1">
+      <w:start w:val="1"/>
+      <w:numFmt w:val="bullet"/>
+      <w:lvlText w:val=""/>
+      <w:lvlJc w:val="left"/>
+      <w:pPr>
+        <w:ind w:left="5040" w:hanging="360"/>
+      </w:pPr>
+      <w:rPr>
+        <w:rFonts w:ascii="Symbol" w:hAnsi="Symbol" w:hint="default"/>
+      </w:rPr>
+    </w:lvl>
+    <w:lvl w:ilvl="7" w:tplc="04090003" w:tentative="1">
+      <w:start w:val="1"/>
+      <w:numFmt w:val="bullet"/>
+      <w:lvlText w:val="o"/>
+      <w:lvlJc w:val="left"/>
+      <w:pPr>
+        <w:ind w:left="5760" w:hanging="360"/>
+      </w:pPr>
+      <w:rPr>
+        <w:rFonts w:ascii="Courier New" w:hAnsi="Courier New" w:cs="Courier New" w:hint="default"/>
+      </w:rPr>
+    </w:lvl>
+    <w:lvl w:ilvl="8" w:tplc="04090005" w:tentative="1">
+      <w:start w:val="1"/>
+      <w:numFmt w:val="bullet"/>
+      <w:lvlText w:val=""/>
+      <w:lvlJc w:val="left"/>
+      <w:pPr>
+        <w:ind w:left="6480" w:hanging="360"/>
+      </w:pPr>
+      <w:rPr>
+        <w:rFonts w:ascii="Wingdings" w:hAnsi="Wingdings" w:hint="default"/>
+      </w:rPr>
+    </w:lvl>
+  </w:abstractNum>
+  <w:abstractNum w:abstractNumId="3" w15:restartNumberingAfterBreak="0">
     <w:nsid w:val="2A1E0512"/>
     <w:multiLevelType w:val="hybridMultilevel"/>
     <w:tmpl w:val="F22894EC"/>
@@ -583,7 +769,7 @@
       </w:rPr>
     </w:lvl>
   </w:abstractNum>
-  <w:abstractNum w:abstractNumId="3" w15:restartNumberingAfterBreak="0">
+  <w:abstractNum w:abstractNumId="4" w15:restartNumberingAfterBreak="0">
     <w:nsid w:val="592B02CA"/>
     <w:multiLevelType w:val="hybridMultilevel"/>
     <w:tmpl w:val="75A6CA96"/>
@@ -700,13 +886,16 @@
     <w:abstractNumId w:val="0"/>
   </w:num>
   <w:num w:numId="2">
-    <w:abstractNumId w:val="2"/>
+    <w:abstractNumId w:val="3"/>
   </w:num>
   <w:num w:numId="3">
     <w:abstractNumId w:val="1"/>
   </w:num>
   <w:num w:numId="4">
-    <w:abstractNumId w:val="3"/>
+    <w:abstractNumId w:val="4"/>
+  </w:num>
+  <w:num w:numId="5">
+    <w:abstractNumId w:val="2"/>
   </w:num>
 </w:numbering>
 </file>

</xml_diff>